<commit_message>
Updated links on the instruction card.
</commit_message>
<xml_diff>
--- a/Phys 115 Activity.docx
+++ b/Phys 115 Activity.docx
@@ -1100,11 +1100,9 @@
       <w:r>
         <w:t xml:space="preserve">The Sun’s Elevation Angle </w:t>
       </w:r>
-      <w:proofErr w:type="gramStart"/>
-      <w:r>
-        <w:t>At</w:t>
-      </w:r>
-      <w:proofErr w:type="gramEnd"/>
+      <w:r>
+        <w:t>at</w:t>
+      </w:r>
       <w:r>
         <w:t xml:space="preserve"> Noon</w:t>
       </w:r>
@@ -3899,6 +3897,11 @@
         <w:docPartUnique/>
       </w:docPartObj>
     </w:sdtPr>
+    <w:sdtEndPr>
+      <w:rPr>
+        <w:rStyle w:val="PageNumber"/>
+      </w:rPr>
+    </w:sdtEndPr>
     <w:sdtContent>
       <w:p>
         <w:pPr>
@@ -3975,6 +3978,11 @@
         <w:docPartUnique/>
       </w:docPartObj>
     </w:sdtPr>
+    <w:sdtEndPr>
+      <w:rPr>
+        <w:rStyle w:val="PageNumber"/>
+      </w:rPr>
+    </w:sdtEndPr>
     <w:sdtContent>
       <w:p>
         <w:pPr>

</xml_diff>